<commit_message>
Projektdokumentation hinzugefügt: Gantt Diagramm
</commit_message>
<xml_diff>
--- a/Projektplan_Version1.1.docx
+++ b/Projektplan_Version1.1.docx
@@ -1621,13 +1621,32 @@
     </w:p>
     <w:p>
       <w:pPr>
-        <w:pStyle w:val="Listenabsatz"/>
-        <w:numPr>
-          <w:ilvl w:val="0"/>
-          <w:numId w:val="1"/>
-        </w:numPr>
         <w:spacing w:after="0" w:line="259" w:lineRule="auto"/>
       </w:pPr>
+    </w:p>
+    <w:p>
+      <w:pPr>
+        <w:spacing w:after="0" w:line="259" w:lineRule="auto"/>
+      </w:pPr>
+    </w:p>
+    <w:p>
+      <w:pPr>
+        <w:pStyle w:val="berschrift1"/>
+      </w:pPr>
+      <w:r>
+        <w:lastRenderedPageBreak/>
+        <w:t xml:space="preserve">Externe Ressourcen </w:t>
+      </w:r>
+    </w:p>
+    <w:p>
+      <w:r>
+        <w:t>Jonathan Völcker (Maschinenbauer bei FFT)</w:t>
+      </w:r>
+    </w:p>
+    <w:p>
+      <w:r>
+        <w:t xml:space="preserve">Volker Bräuning (Roboteringenieur) =&gt; Noch nicht feststehend </w:t>
+      </w:r>
       <w:r>
         <w:br w:type="page"/>
       </w:r>

</xml_diff>